<commit_message>
color graph update 2
</commit_message>
<xml_diff>
--- a/Reef Fish/Fish-data-analysis.docx
+++ b/Reef Fish/Fish-data-analysis.docx
@@ -1406,7 +1406,7 @@
         <w:rPr>
           <w:rStyle w:val="StringTok"/>
         </w:rPr>
-        <w:t xml:space="preserve">"Caudal Peduncle Depth of Planktivorous and NP Fish"</w:t>
+        <w:t xml:space="preserve">"CPD of Planktivorous and NP Fish"</w:t>
       </w:r>
       <w:r>
         <w:rPr>
@@ -2049,7 +2049,7 @@
         <w:rPr>
           <w:rStyle w:val="StringTok"/>
         </w:rPr>
-        <w:t xml:space="preserve">"Caudal Peduncle Depth of Planktivorous and NP Fish by Family"</w:t>
+        <w:t xml:space="preserve">"CPD of Planktivorous and NP Fish by Family"</w:t>
       </w:r>
       <w:r>
         <w:rPr>
@@ -2641,7 +2641,7 @@
         <w:rPr>
           <w:rStyle w:val="StringTok"/>
         </w:rPr>
-        <w:t xml:space="preserve">"Fineness Ratio of Planktivorous and NP Fish"</w:t>
+        <w:t xml:space="preserve">"FR of Planktivorous and NP Fish"</w:t>
       </w:r>
       <w:r>
         <w:rPr>
@@ -3275,7 +3275,7 @@
         <w:rPr>
           <w:rStyle w:val="StringTok"/>
         </w:rPr>
-        <w:t xml:space="preserve">"Fineness Ratio of Planktivorous and NP Fish by Family"</w:t>
+        <w:t xml:space="preserve">"FR of Planktivorous and NP Fish by Family"</w:t>
       </w:r>
       <w:r>
         <w:rPr>
@@ -3960,7 +3960,7 @@
         <w:rPr>
           <w:rStyle w:val="StringTok"/>
         </w:rPr>
-        <w:t xml:space="preserve">"Body Depth of Planktivorous and NP Fish"</w:t>
+        <w:t xml:space="preserve">"BD of Planktivorous and NP Fish"</w:t>
       </w:r>
       <w:r>
         <w:rPr>
@@ -4594,7 +4594,7 @@
         <w:rPr>
           <w:rStyle w:val="StringTok"/>
         </w:rPr>
-        <w:t xml:space="preserve">"Body Depth of Planktivorous and NP Fish by Family"</w:t>
+        <w:t xml:space="preserve">"BD of Planktivorous and NP Fish by Family"</w:t>
       </w:r>
       <w:r>
         <w:rPr>
@@ -5198,7 +5198,7 @@
         <w:rPr>
           <w:rStyle w:val="StringTok"/>
         </w:rPr>
-        <w:t xml:space="preserve">"Body Length of Planktivorous and NP Fish"</w:t>
+        <w:t xml:space="preserve">"BL of Planktivorous and NP Fish"</w:t>
       </w:r>
       <w:r>
         <w:rPr>
@@ -5841,7 +5841,7 @@
         <w:rPr>
           <w:rStyle w:val="StringTok"/>
         </w:rPr>
-        <w:t xml:space="preserve">"Body Length of Planktivorous and NP Fish by Family"</w:t>
+        <w:t xml:space="preserve">"BL of Planktivorous and NP Fish by Family"</w:t>
       </w:r>
       <w:r>
         <w:rPr>
@@ -6733,7 +6733,7 @@
         <w:rPr>
           <w:rStyle w:val="StringTok"/>
         </w:rPr>
-        <w:t xml:space="preserve">"Fineness Ratio across Caudal Peduncle Depth Values"</w:t>
+        <w:t xml:space="preserve">"FR across CPD Values"</w:t>
       </w:r>
       <w:r>
         <w:rPr>
@@ -7636,7 +7636,7 @@
         <w:rPr>
           <w:rStyle w:val="StringTok"/>
         </w:rPr>
-        <w:t xml:space="preserve">"Contribution of Body Depth to Different Fineness Ratios"</w:t>
+        <w:t xml:space="preserve">"Contribution of BD to Different FR Values"</w:t>
       </w:r>
       <w:r>
         <w:rPr>
@@ -8539,7 +8539,7 @@
         <w:rPr>
           <w:rStyle w:val="StringTok"/>
         </w:rPr>
-        <w:t xml:space="preserve">"Contribution of Body Length to Different Fineness Ratios"</w:t>
+        <w:t xml:space="preserve">"Contribution of BL to Different FR Values"</w:t>
       </w:r>
       <w:r>
         <w:rPr>

</xml_diff>